<commit_message>
Job Portal (PHP) Part-9
Job Portal (PHP) Part-9
</commit_message>
<xml_diff>
--- a/user/resources/resume_template/resume_template_1.docx
+++ b/user/resources/resume_template/resume_template_1.docx
@@ -61,21 +61,7 @@
               <w:rPr>
                 <w:rStyle w:val="NormalBold"/>
               </w:rPr>
-              <w:t>${</w:t>
-            </w:r>
-            <w:proofErr w:type="spellStart"/>
-            <w:r>
-              <w:rPr>
-                <w:rStyle w:val="NormalBold"/>
-              </w:rPr>
-              <w:t>companyName</w:t>
-            </w:r>
-            <w:proofErr w:type="spellEnd"/>
-            <w:r>
-              <w:rPr>
-                <w:rStyle w:val="NormalBold"/>
-              </w:rPr>
-              <w:t>}</w:t>
+              <w:t>${companyName}</w:t>
             </w:r>
             <w:r>
               <w:tab/>
@@ -91,23 +77,15 @@
             </w:r>
             <w:r>
               <w:tab/>
-              <w:t>${</w:t>
-            </w:r>
-            <w:proofErr w:type="spellStart"/>
-            <w:r>
-              <w:t>time</w:t>
+              <w:t>${time</w:t>
             </w:r>
             <w:r>
-              <w:t>p</w:t>
+              <w:t>P</w:t>
             </w:r>
             <w:bookmarkStart w:id="0" w:name="_GoBack"/>
             <w:bookmarkEnd w:id="0"/>
             <w:r>
-              <w:t>eriod</w:t>
-            </w:r>
-            <w:proofErr w:type="spellEnd"/>
-            <w:r>
-              <w:t>}</w:t>
+              <w:t>eriod}</w:t>
             </w:r>
           </w:p>
           <w:p>
@@ -193,13 +171,7 @@
       <w:rPr>
         <w:vanish/>
       </w:rPr>
-      <w:t xml:space="preserve">This Free Resume Template is the copyright of Hloom.com. </w:t>
-    </w:r>
-    <w:r>
-      <w:rPr>
-        <w:vanish/>
-      </w:rPr>
-      <w:t>The unauthorized copying, sharing or distribution of copyrighted material is strictly prohibited.</w:t>
+      <w:t>This Free Resume Template is the copyright of Hloom.com. The unauthorized copying, sharing or distribution of copyrighted material is strictly prohibited.</w:t>
     </w:r>
   </w:p>
 </w:ftr>

</xml_diff>